<commit_message>
Mejorado analysis.html y requirements.html
Mejorado analysis y requirements. También he marcado archivos y carpetas para borrarlos.
</commit_message>
<xml_diff>
--- a/HandsOn/Group21/Hands-onv4.docx
+++ b/HandsOn/Group21/Hands-onv4.docx
@@ -1664,23 +1664,32 @@
         </w:rPr>
         <w:t xml:space="preserve">Sí, se pueden descargar desde el portal de datos abiertos del ayuntamiento de Madrid. Enlace </w:t>
       </w:r>
-      <w:proofErr w:type="gramStart"/>
+      <w:hyperlink r:id="rId9" w:history="1">
+        <w:r>
+          <w:rPr>
+            <w:rStyle w:val="Hipervnculo"/>
+            <w:rFonts w:ascii="Arial" w:hAnsi="Arial" w:cs="Arial"/>
+            <w:sz w:val="24"/>
+            <w:szCs w:val="24"/>
+          </w:rPr>
+          <w:t>https://datos.madrid.es/portal/site/egob/menuitem.c05c1f754a33a9fbe4b2e4b284f1a5a0/?vgnextoid=22bceca8a5a03410VgnVCM1000000b205a0aRCRD&amp;vgnextchannel=374512b9ace9f310VgnVCM100000171f5a0aRCRD&amp;vgnextfmt=default</w:t>
+        </w:r>
+      </w:hyperlink>
       <w:r>
         <w:rPr>
           <w:rFonts w:ascii="Arial" w:hAnsi="Arial" w:cs="Arial"/>
           <w:sz w:val="24"/>
           <w:szCs w:val="24"/>
         </w:rPr>
-        <w:t>https://datos.madrid.es/portal/site/egob/menuitem.c05c1f754a33a9fbe4b2e4b284f1a5a0/?vgnextoid=22bceca8a5a03410VgnVCM1000000b205a0aRCRD&amp;vgnextchannel=374512b9ace9f310VgnVCM100000171f5a0aRCRD&amp;vgnextfmt=default .</w:t>
-      </w:r>
-      <w:proofErr w:type="gramEnd"/>
+        <w:t xml:space="preserve"> </w:t>
+      </w:r>
       <w:r>
         <w:rPr>
           <w:rFonts w:ascii="Arial" w:hAnsi="Arial" w:cs="Arial"/>
           <w:sz w:val="24"/>
           <w:szCs w:val="24"/>
         </w:rPr>
-        <w:t xml:space="preserve"> Se pueden descargar como csv, json, rdf, xml o acceder a ellos vía API. </w:t>
+        <w:t xml:space="preserve"> . Se pueden descargar como csv, json, rdf, xml o acceder a ellos vía API. </w:t>
       </w:r>
     </w:p>
     <w:p>
@@ -1909,6 +1918,318 @@
     </w:p>
     <w:p>
       <w:pPr>
+        <w:jc w:val="both"/>
+        <w:rPr>
+          <w:rFonts w:ascii="Arial" w:hAnsi="Arial" w:cs="Arial"/>
+          <w:sz w:val="24"/>
+          <w:szCs w:val="24"/>
+        </w:rPr>
+      </w:pPr>
+      <w:r>
+        <w:rPr>
+          <w:rFonts w:ascii="Arial" w:hAnsi="Arial" w:cs="Arial"/>
+          <w:sz w:val="24"/>
+          <w:szCs w:val="24"/>
+        </w:rPr>
+        <w:t xml:space="preserve">We use </w:t>
+      </w:r>
+      <w:r>
+        <w:rPr>
+          <w:rFonts w:ascii="Arial" w:eastAsia="Times New Roman" w:hAnsi="Arial" w:cs="Arial"/>
+          <w:i/>
+          <w:color w:val="212529"/>
+          <w:sz w:val="24"/>
+          <w:szCs w:val="24"/>
+          <w:lang w:eastAsia="es-ES"/>
+        </w:rPr>
+        <w:t>200342-0-centros-dia.csv</w:t>
+      </w:r>
+      <w:r>
+        <w:rPr>
+          <w:rFonts w:ascii="Arial" w:eastAsia="Times New Roman" w:hAnsi="Arial" w:cs="Arial"/>
+          <w:color w:val="212529"/>
+          <w:sz w:val="24"/>
+          <w:szCs w:val="24"/>
+          <w:lang w:eastAsia="es-ES"/>
+        </w:rPr>
+        <w:t xml:space="preserve"> </w:t>
+      </w:r>
+      <w:r>
+        <w:rPr>
+          <w:rFonts w:ascii="Arial" w:hAnsi="Arial" w:cs="Arial"/>
+          <w:sz w:val="24"/>
+          <w:szCs w:val="24"/>
+        </w:rPr>
+        <w:t>dataset which includes all the day care centres in Madrid, indicating its location, services, access and how to reach the place using public transport. It comply with the following requirements:</w:t>
+      </w:r>
+    </w:p>
+    <w:p>
+      <w:pPr>
+        <w:pStyle w:val="Prrafodelista"/>
+        <w:numPr>
+          <w:ilvl w:val="0"/>
+          <w:numId w:val="21"/>
+        </w:numPr>
+        <w:shd w:val="clear" w:color="auto" w:fill="FFFFFF"/>
+        <w:spacing w:before="100" w:beforeAutospacing="1" w:after="100" w:afterAutospacing="1" w:line="240" w:lineRule="auto"/>
+        <w:jc w:val="both"/>
+        <w:rPr>
+          <w:rFonts w:ascii="Arial" w:hAnsi="Arial" w:cs="Arial"/>
+          <w:sz w:val="24"/>
+          <w:szCs w:val="24"/>
+        </w:rPr>
+      </w:pPr>
+      <w:r>
+        <w:rPr>
+          <w:rFonts w:ascii="Arial" w:hAnsi="Arial" w:cs="Arial"/>
+          <w:sz w:val="24"/>
+          <w:szCs w:val="24"/>
+        </w:rPr>
+        <w:t xml:space="preserve">R1. Data are in one of the selected smart city domains. It corresponds to Smart community and the Smart community facilities services. Even, from the socio sanitary point of view, it could be linked with Smart medical treatment as a place to cure loneliness. </w:t>
+      </w:r>
+    </w:p>
+    <w:p>
+      <w:pPr>
+        <w:pStyle w:val="Prrafodelista"/>
+        <w:numPr>
+          <w:ilvl w:val="0"/>
+          <w:numId w:val="22"/>
+        </w:numPr>
+        <w:jc w:val="both"/>
+        <w:rPr>
+          <w:rFonts w:ascii="Arial" w:hAnsi="Arial" w:cs="Arial"/>
+          <w:sz w:val="24"/>
+          <w:szCs w:val="24"/>
+        </w:rPr>
+      </w:pPr>
+      <w:r>
+        <w:rPr>
+          <w:rFonts w:ascii="Arial" w:hAnsi="Arial" w:cs="Arial"/>
+          <w:sz w:val="24"/>
+          <w:szCs w:val="24"/>
+        </w:rPr>
+        <w:t xml:space="preserve">R2. Data are available as a CSV file.  It is posible to download it from the </w:t>
+      </w:r>
+      <w:hyperlink r:id="rId10" w:history="1">
+        <w:r>
+          <w:rPr>
+            <w:rStyle w:val="Hipervnculo"/>
+            <w:rFonts w:ascii="Arial" w:hAnsi="Arial" w:cs="Arial"/>
+            <w:sz w:val="24"/>
+            <w:szCs w:val="24"/>
+          </w:rPr>
+          <w:t>Madrid City Council Open Data Site.</w:t>
+        </w:r>
+      </w:hyperlink>
+      <w:r>
+        <w:rPr>
+          <w:rFonts w:ascii="Arial" w:hAnsi="Arial" w:cs="Arial"/>
+          <w:sz w:val="24"/>
+          <w:szCs w:val="24"/>
+        </w:rPr>
+        <w:t xml:space="preserve"> It can also be downloaded as a csv, json, rdf, xml or via API</w:t>
+      </w:r>
+    </w:p>
+    <w:p>
+      <w:pPr>
+        <w:pStyle w:val="Prrafodelista"/>
+        <w:numPr>
+          <w:ilvl w:val="0"/>
+          <w:numId w:val="22"/>
+        </w:numPr>
+        <w:jc w:val="both"/>
+        <w:rPr>
+          <w:rFonts w:ascii="Arial" w:hAnsi="Arial" w:cs="Arial"/>
+          <w:sz w:val="24"/>
+          <w:szCs w:val="24"/>
+        </w:rPr>
+      </w:pPr>
+      <w:r>
+        <w:rPr>
+          <w:rFonts w:ascii="Arial" w:hAnsi="Arial" w:cs="Arial"/>
+          <w:sz w:val="24"/>
+          <w:szCs w:val="24"/>
+        </w:rPr>
+        <w:t xml:space="preserve">R3. Data have an open license so they can be published. The site doesn´t especify a </w:t>
+      </w:r>
+      <w:proofErr w:type="gramStart"/>
+      <w:r>
+        <w:rPr>
+          <w:rFonts w:ascii="Arial" w:hAnsi="Arial" w:cs="Arial"/>
+          <w:sz w:val="24"/>
+          <w:szCs w:val="24"/>
+        </w:rPr>
+        <w:t>specific  license</w:t>
+      </w:r>
+      <w:proofErr w:type="gramEnd"/>
+      <w:r>
+        <w:rPr>
+          <w:rFonts w:ascii="Arial" w:hAnsi="Arial" w:cs="Arial"/>
+          <w:sz w:val="24"/>
+          <w:szCs w:val="24"/>
+        </w:rPr>
+        <w:t xml:space="preserve"> for the data. However, in the link “Publicación de datos” when there is a reference to ”</w:t>
+      </w:r>
+      <w:hyperlink r:id="rId11" w:history="1">
+        <w:r>
+          <w:rPr>
+            <w:rStyle w:val="Hipervnculo"/>
+            <w:rFonts w:ascii="Arial" w:hAnsi="Arial" w:cs="Arial"/>
+            <w:sz w:val="24"/>
+            <w:szCs w:val="24"/>
+          </w:rPr>
+          <w:t>Licencia</w:t>
+        </w:r>
+      </w:hyperlink>
+      <w:r>
+        <w:rPr>
+          <w:rFonts w:ascii="Arial" w:hAnsi="Arial" w:cs="Arial"/>
+          <w:sz w:val="24"/>
+          <w:szCs w:val="24"/>
+        </w:rPr>
+        <w:t>” it is indicated that “permiten la reutilización de los documentos y datos sometidos a ellas para fines comerciales y no comerciales”, furthermore it mentions some general conditions for data freely reused and redistributed by anyone which corresponds to an open license.</w:t>
+      </w:r>
+    </w:p>
+    <w:p>
+      <w:pPr>
+        <w:pStyle w:val="Prrafodelista"/>
+        <w:numPr>
+          <w:ilvl w:val="0"/>
+          <w:numId w:val="22"/>
+        </w:numPr>
+        <w:jc w:val="both"/>
+        <w:rPr>
+          <w:rFonts w:ascii="Arial" w:hAnsi="Arial" w:cs="Arial"/>
+          <w:sz w:val="24"/>
+          <w:szCs w:val="24"/>
+        </w:rPr>
+      </w:pPr>
+      <w:r>
+        <w:rPr>
+          <w:rFonts w:ascii="Arial" w:hAnsi="Arial" w:cs="Arial"/>
+          <w:sz w:val="24"/>
+          <w:szCs w:val="24"/>
+        </w:rPr>
+        <w:lastRenderedPageBreak/>
+        <w:t xml:space="preserve">R4. Data can be easily linked with generic real-world entities (e.g., locations). The data can be linked with locations, bus stops, metro stations, neibourghoods and districts </w:t>
+      </w:r>
+    </w:p>
+    <w:p>
+      <w:pPr>
+        <w:pStyle w:val="Prrafodelista"/>
+        <w:numPr>
+          <w:ilvl w:val="0"/>
+          <w:numId w:val="22"/>
+        </w:numPr>
+        <w:jc w:val="both"/>
+        <w:rPr>
+          <w:rFonts w:ascii="Arial" w:hAnsi="Arial" w:cs="Arial"/>
+          <w:sz w:val="24"/>
+          <w:szCs w:val="24"/>
+        </w:rPr>
+      </w:pPr>
+      <w:r>
+        <w:rPr>
+          <w:rFonts w:ascii="Arial" w:hAnsi="Arial" w:cs="Arial"/>
+          <w:sz w:val="24"/>
+          <w:szCs w:val="24"/>
+        </w:rPr>
+        <w:t>R5. Documentation exists for the data (optional). Yes,  among the associated documentation exists an link to “</w:t>
+      </w:r>
+      <w:hyperlink r:id="rId12" w:history="1">
+        <w:r>
+          <w:rPr>
+            <w:rStyle w:val="Hipervnculo"/>
+            <w:rFonts w:ascii="Arial" w:hAnsi="Arial" w:cs="Arial"/>
+            <w:sz w:val="24"/>
+            <w:szCs w:val="24"/>
+          </w:rPr>
+          <w:t>Estructura del conjunto de datos</w:t>
+        </w:r>
+      </w:hyperlink>
+      <w:r>
+        <w:rPr>
+          <w:rFonts w:ascii="Arial" w:hAnsi="Arial" w:cs="Arial"/>
+          <w:sz w:val="24"/>
+          <w:szCs w:val="24"/>
+        </w:rPr>
+        <w:t>” where the data is explained.</w:t>
+      </w:r>
+    </w:p>
+    <w:p>
+      <w:pPr>
+        <w:pStyle w:val="Prrafodelista"/>
+        <w:numPr>
+          <w:ilvl w:val="0"/>
+          <w:numId w:val="22"/>
+        </w:numPr>
+        <w:jc w:val="both"/>
+        <w:rPr>
+          <w:rFonts w:ascii="Arial" w:hAnsi="Arial" w:cs="Arial"/>
+          <w:sz w:val="24"/>
+          <w:szCs w:val="24"/>
+        </w:rPr>
+      </w:pPr>
+      <w:r>
+        <w:rPr>
+          <w:rFonts w:ascii="Arial" w:hAnsi="Arial" w:cs="Arial"/>
+          <w:sz w:val="24"/>
+          <w:szCs w:val="24"/>
+        </w:rPr>
+        <w:t xml:space="preserve">R6 – The only data source available is the file </w:t>
+      </w:r>
+      <w:r>
+        <w:rPr>
+          <w:rFonts w:ascii="Arial" w:hAnsi="Arial" w:cs="Arial"/>
+          <w:i/>
+          <w:sz w:val="24"/>
+          <w:szCs w:val="24"/>
+        </w:rPr>
+        <w:t>200342-0-centros-dia.csv</w:t>
+      </w:r>
+      <w:r>
+        <w:rPr>
+          <w:rFonts w:ascii="Arial" w:hAnsi="Arial" w:cs="Arial"/>
+          <w:sz w:val="24"/>
+          <w:szCs w:val="24"/>
+        </w:rPr>
+        <w:t xml:space="preserve"> which is provided by the </w:t>
+      </w:r>
+      <w:hyperlink r:id="rId13" w:history="1">
+        <w:r>
+          <w:rPr>
+            <w:rStyle w:val="Hipervnculo"/>
+            <w:rFonts w:ascii="Arial" w:hAnsi="Arial" w:cs="Arial"/>
+            <w:sz w:val="24"/>
+            <w:szCs w:val="24"/>
+          </w:rPr>
+          <w:t>Madrid City Council Open Data Site</w:t>
+        </w:r>
+      </w:hyperlink>
+      <w:r>
+        <w:rPr>
+          <w:rFonts w:ascii="Arial" w:hAnsi="Arial" w:cs="Arial"/>
+          <w:sz w:val="24"/>
+          <w:szCs w:val="24"/>
+        </w:rPr>
+        <w:t xml:space="preserve">. </w:t>
+      </w:r>
+    </w:p>
+    <w:p>
+      <w:pPr>
+        <w:shd w:val="clear" w:color="auto" w:fill="FFFFFF"/>
+        <w:spacing w:before="100" w:beforeAutospacing="1" w:after="100" w:afterAutospacing="1" w:line="240" w:lineRule="auto"/>
+        <w:rPr>
+          <w:rFonts w:ascii="Segoe UI" w:eastAsia="Times New Roman" w:hAnsi="Segoe UI" w:cs="Segoe UI"/>
+          <w:color w:val="212529"/>
+          <w:sz w:val="24"/>
+          <w:szCs w:val="24"/>
+          <w:lang w:eastAsia="es-ES"/>
+        </w:rPr>
+      </w:pPr>
+    </w:p>
+    <w:p>
+      <w:pPr>
         <w:numPr>
           <w:ilvl w:val="0"/>
           <w:numId w:val="6"/>
@@ -1995,7 +2316,7 @@
           <w:lang w:eastAsia="es-ES"/>
         </w:rPr>
       </w:pPr>
-      <w:hyperlink r:id="rId9" w:history="1">
+      <w:hyperlink r:id="rId14" w:history="1">
         <w:bookmarkStart w:id="7" w:name="_Toc118882030"/>
         <w:r>
           <w:rPr>
@@ -2142,18 +2463,7 @@
           <w:szCs w:val="24"/>
           <w:lang w:eastAsia="es-ES"/>
         </w:rPr>
-        <w:t xml:space="preserve">. Analyse who is the publisher of the dataset and its rightsholder, as well as the licence of the </w:t>
-      </w:r>
-      <w:r>
-        <w:rPr>
-          <w:rFonts w:ascii="Segoe UI" w:eastAsia="Times New Roman" w:hAnsi="Segoe UI" w:cs="Segoe UI"/>
-          <w:color w:val="212529"/>
-          <w:sz w:val="24"/>
-          <w:szCs w:val="24"/>
-          <w:lang w:eastAsia="es-ES"/>
-        </w:rPr>
-        <w:lastRenderedPageBreak/>
-        <w:t>dataset. Define the potential license to be used for the dataset to be generated.</w:t>
+        <w:t>. Analyse who is the publisher of the dataset and its rightsholder, as well as the licence of the dataset. Define the potential license to be used for the dataset to be generated.</w:t>
       </w:r>
     </w:p>
     <w:p>
@@ -2316,6 +2626,7 @@
           <w:rFonts w:eastAsia="Times New Roman"/>
           <w:lang w:eastAsia="es-ES"/>
         </w:rPr>
+        <w:lastRenderedPageBreak/>
         <w:t>Deliverables</w:t>
       </w:r>
       <w:bookmarkEnd w:id="9"/>
@@ -2419,7 +2730,7 @@
           <w:lang w:eastAsia="es-ES"/>
         </w:rPr>
       </w:pPr>
-      <w:commentRangeStart w:id="11"/>
+      <w:commentRangeStart w:id="12"/>
       <w:r>
         <w:rPr>
           <w:rFonts w:ascii="Segoe UI" w:eastAsia="Times New Roman" w:hAnsi="Segoe UI" w:cs="Segoe UI"/>
@@ -2430,7 +2741,7 @@
         </w:rPr>
         <w:t xml:space="preserve">An OWL file with </w:t>
       </w:r>
-      <w:commentRangeStart w:id="12"/>
+      <w:commentRangeStart w:id="13"/>
       <w:r>
         <w:rPr>
           <w:rFonts w:ascii="Segoe UI" w:eastAsia="Times New Roman" w:hAnsi="Segoe UI" w:cs="Segoe UI"/>
@@ -2441,29 +2752,29 @@
         </w:rPr>
         <w:t>the ontology developed</w:t>
       </w:r>
+      <w:commentRangeEnd w:id="13"/>
+      <w:r>
+        <w:rPr>
+          <w:rStyle w:val="Refdecomentario"/>
+        </w:rPr>
+        <w:commentReference w:id="13"/>
+      </w:r>
+      <w:r>
+        <w:rPr>
+          <w:rFonts w:ascii="Segoe UI" w:eastAsia="Times New Roman" w:hAnsi="Segoe UI" w:cs="Segoe UI"/>
+          <w:color w:val="212529"/>
+          <w:sz w:val="24"/>
+          <w:szCs w:val="24"/>
+          <w:lang w:eastAsia="es-ES"/>
+        </w:rPr>
+        <w:t>, according to the resource naming strategy defined, and using the Turtle syntax ("*.ttl" under an "ontology" directory).</w:t>
+      </w:r>
       <w:commentRangeEnd w:id="12"/>
       <w:r>
         <w:rPr>
           <w:rStyle w:val="Refdecomentario"/>
         </w:rPr>
         <w:commentReference w:id="12"/>
-      </w:r>
-      <w:r>
-        <w:rPr>
-          <w:rFonts w:ascii="Segoe UI" w:eastAsia="Times New Roman" w:hAnsi="Segoe UI" w:cs="Segoe UI"/>
-          <w:color w:val="212529"/>
-          <w:sz w:val="24"/>
-          <w:szCs w:val="24"/>
-          <w:lang w:eastAsia="es-ES"/>
-        </w:rPr>
-        <w:t>, according to the resource naming strategy defined, and using the Turtle syntax ("*.ttl" under an "ontology" directory).</w:t>
-      </w:r>
-      <w:commentRangeEnd w:id="11"/>
-      <w:r>
-        <w:rPr>
-          <w:rStyle w:val="Refdecomentario"/>
-        </w:rPr>
-        <w:commentReference w:id="11"/>
       </w:r>
     </w:p>
     <w:p>
@@ -2483,7 +2794,7 @@
           <w:lang w:eastAsia="es-ES"/>
         </w:rPr>
       </w:pPr>
-      <w:commentRangeStart w:id="13"/>
+      <w:commentRangeStart w:id="14"/>
       <w:r>
         <w:rPr>
           <w:rFonts w:ascii="Segoe UI" w:eastAsia="Times New Roman" w:hAnsi="Segoe UI" w:cs="Segoe UI"/>
@@ -2494,12 +2805,12 @@
         </w:rPr>
         <w:t>An RDF file with a sample instantiation of the ontology, following the resource naming strategy, and using the Turtle syntax (“*-example.ttl” under an "ontology" directory).</w:t>
       </w:r>
-      <w:commentRangeEnd w:id="13"/>
+      <w:commentRangeEnd w:id="14"/>
       <w:r>
         <w:rPr>
           <w:rStyle w:val="Refdecomentario"/>
         </w:rPr>
-        <w:commentReference w:id="13"/>
+        <w:commentReference w:id="14"/>
       </w:r>
     </w:p>
     <w:p>
@@ -2560,8 +2871,8 @@
           <w:lang w:eastAsia="es-ES"/>
         </w:rPr>
       </w:pPr>
-      <w:hyperlink r:id="rId10" w:history="1">
-        <w:bookmarkStart w:id="14" w:name="_Toc118882032"/>
+      <w:hyperlink r:id="rId15" w:history="1">
+        <w:bookmarkStart w:id="15" w:name="_Toc118882032"/>
         <w:r>
           <w:rPr>
             <w:rFonts w:eastAsia="Times New Roman"/>
@@ -2581,7 +2892,7 @@
           </w:rPr>
           <w:t>Tarea</w:t>
         </w:r>
-        <w:bookmarkEnd w:id="14"/>
+        <w:bookmarkEnd w:id="15"/>
       </w:hyperlink>
     </w:p>
     <w:p>
@@ -2707,18 +3018,7 @@
           <w:szCs w:val="24"/>
           <w:lang w:eastAsia="es-ES"/>
         </w:rPr>
-        <w:t xml:space="preserve"> The analysis was performed in the previous class, but it can be updated with new findings. Fix the data in order </w:t>
-      </w:r>
-      <w:r>
-        <w:rPr>
-          <w:rFonts w:ascii="Segoe UI" w:eastAsia="Times New Roman" w:hAnsi="Segoe UI" w:cs="Segoe UI"/>
-          <w:color w:val="212529"/>
-          <w:sz w:val="24"/>
-          <w:szCs w:val="24"/>
-          <w:lang w:eastAsia="es-ES"/>
-        </w:rPr>
-        <w:lastRenderedPageBreak/>
-        <w:t>to remove errors and transform them in order to facilitate the process of generating RDF from them.</w:t>
+        <w:t> The analysis was performed in the previous class, but it can be updated with new findings. Fix the data in order to remove errors and transform them in order to facilitate the process of generating RDF from them.</w:t>
       </w:r>
     </w:p>
     <w:p>
@@ -2777,7 +3077,7 @@
           <w:lang w:eastAsia="es-ES"/>
         </w:rPr>
       </w:pPr>
-      <w:bookmarkStart w:id="15" w:name="_Toc118882033"/>
+      <w:bookmarkStart w:id="16" w:name="_Toc118882033"/>
       <w:r>
         <w:rPr>
           <w:rFonts w:eastAsia="Times New Roman"/>
@@ -2785,7 +3085,7 @@
         </w:rPr>
         <w:t>Deliverables</w:t>
       </w:r>
-      <w:bookmarkEnd w:id="15"/>
+      <w:bookmarkEnd w:id="16"/>
     </w:p>
     <w:p>
       <w:pPr>
@@ -2850,7 +3150,7 @@
           <w:lang w:eastAsia="es-ES"/>
         </w:rPr>
       </w:pPr>
-      <w:commentRangeStart w:id="16"/>
+      <w:commentRangeStart w:id="17"/>
       <w:r>
         <w:rPr>
           <w:rFonts w:ascii="Segoe UI" w:eastAsia="Times New Roman" w:hAnsi="Segoe UI" w:cs="Segoe UI"/>
@@ -2909,14 +3209,15 @@
           <w:szCs w:val="24"/>
           <w:lang w:eastAsia="es-ES"/>
         </w:rPr>
+        <w:lastRenderedPageBreak/>
         <w:t>A CSV file with the updated version of the dataset (“*-updated.csv” under a “csv” directory).</w:t>
       </w:r>
-      <w:commentRangeEnd w:id="16"/>
+      <w:commentRangeEnd w:id="17"/>
       <w:r>
         <w:rPr>
           <w:rStyle w:val="Refdecomentario"/>
         </w:rPr>
-        <w:commentReference w:id="16"/>
+        <w:commentReference w:id="17"/>
       </w:r>
     </w:p>
     <w:p>
@@ -2969,7 +3270,7 @@
         <w:t>" in the root of the group directory).</w:t>
       </w:r>
     </w:p>
-    <w:commentRangeStart w:id="17"/>
+    <w:commentRangeStart w:id="18"/>
     <w:p>
       <w:pPr>
         <w:pStyle w:val="Ttulo1"/>
@@ -2987,7 +3288,7 @@
       <w:r>
         <w:fldChar w:fldCharType="separate"/>
       </w:r>
-      <w:bookmarkStart w:id="18" w:name="_Toc118882034"/>
+      <w:bookmarkStart w:id="19" w:name="_Toc118882034"/>
       <w:r>
         <w:rPr>
           <w:rFonts w:eastAsia="Times New Roman"/>
@@ -3007,7 +3308,7 @@
         </w:rPr>
         <w:t>Tarea</w:t>
       </w:r>
-      <w:bookmarkEnd w:id="18"/>
+      <w:bookmarkEnd w:id="19"/>
       <w:r>
         <w:rPr>
           <w:rFonts w:eastAsia="Times New Roman"/>
@@ -3018,14 +3319,14 @@
         </w:rPr>
         <w:fldChar w:fldCharType="end"/>
       </w:r>
-      <w:commentRangeEnd w:id="17"/>
+      <w:commentRangeEnd w:id="18"/>
       <w:r>
         <w:rPr>
           <w:rStyle w:val="Refdecomentario"/>
           <w:rFonts w:asciiTheme="minorHAnsi" w:eastAsiaTheme="minorHAnsi" w:hAnsiTheme="minorHAnsi" w:cstheme="minorBidi"/>
           <w:color w:val="auto"/>
         </w:rPr>
-        <w:commentReference w:id="17"/>
+        <w:commentReference w:id="18"/>
       </w:r>
     </w:p>
     <w:p>
@@ -3175,7 +3476,7 @@
           <w:lang w:eastAsia="es-ES"/>
         </w:rPr>
       </w:pPr>
-      <w:bookmarkStart w:id="19" w:name="_Toc118882035"/>
+      <w:bookmarkStart w:id="20" w:name="_Toc118882035"/>
       <w:r>
         <w:rPr>
           <w:rFonts w:eastAsia="Times New Roman"/>
@@ -3183,7 +3484,7 @@
         </w:rPr>
         <w:t>Deliverables</w:t>
       </w:r>
-      <w:bookmarkEnd w:id="19"/>
+      <w:bookmarkEnd w:id="20"/>
     </w:p>
     <w:p>
       <w:pPr>
@@ -3334,7 +3635,6 @@
           <w:szCs w:val="24"/>
           <w:lang w:eastAsia="es-ES"/>
         </w:rPr>
-        <w:lastRenderedPageBreak/>
         <w:t>An RDF file in the Turtle syntax with the data transformed into RDF (“*.ttl” under an “rdf” directory).</w:t>
       </w:r>
     </w:p>
@@ -3446,8 +3746,8 @@
           <w:lang w:eastAsia="es-ES"/>
         </w:rPr>
       </w:pPr>
-      <w:hyperlink r:id="rId11" w:history="1">
-        <w:bookmarkStart w:id="20" w:name="_Toc118882036"/>
+      <w:hyperlink r:id="rId16" w:history="1">
+        <w:bookmarkStart w:id="21" w:name="_Toc118882036"/>
         <w:r>
           <w:rPr>
             <w:rFonts w:eastAsia="Times New Roman"/>
@@ -3465,7 +3765,7 @@
           </w:rPr>
           <w:t>Tarea</w:t>
         </w:r>
-        <w:bookmarkEnd w:id="20"/>
+        <w:bookmarkEnd w:id="21"/>
       </w:hyperlink>
     </w:p>
     <w:p>
@@ -3490,7 +3790,7 @@
         </w:rPr>
         <w:t xml:space="preserve">The goal of this assignment is to get familiar with the linking of </w:t>
       </w:r>
-      <w:commentRangeStart w:id="21"/>
+      <w:commentRangeStart w:id="22"/>
       <w:r>
         <w:rPr>
           <w:rFonts w:ascii="Segoe UI" w:eastAsia="Times New Roman" w:hAnsi="Segoe UI" w:cs="Segoe UI"/>
@@ -3501,12 +3801,12 @@
         </w:rPr>
         <w:t>RDF data</w:t>
       </w:r>
-      <w:commentRangeEnd w:id="21"/>
+      <w:commentRangeEnd w:id="22"/>
       <w:r>
         <w:rPr>
           <w:rStyle w:val="Refdecomentario"/>
         </w:rPr>
-        <w:commentReference w:id="21"/>
+        <w:commentReference w:id="22"/>
       </w:r>
       <w:r>
         <w:rPr>
@@ -3597,6 +3897,7 @@
           <w:szCs w:val="24"/>
           <w:lang w:eastAsia="es-ES"/>
         </w:rPr>
+        <w:lastRenderedPageBreak/>
         <w:t>Identify those classes whose instances can be linked and identify which data sets may contain instances for the previously-identified classes.</w:t>
       </w:r>
     </w:p>
@@ -3741,7 +4042,7 @@
         </w:rPr>
         <w:t xml:space="preserve">Write some </w:t>
       </w:r>
-      <w:commentRangeStart w:id="22"/>
+      <w:commentRangeStart w:id="23"/>
       <w:r>
         <w:rPr>
           <w:rFonts w:ascii="Segoe UI" w:eastAsia="Times New Roman" w:hAnsi="Segoe UI" w:cs="Segoe UI"/>
@@ -3752,12 +4053,12 @@
         </w:rPr>
         <w:t xml:space="preserve">SPARQL queries </w:t>
       </w:r>
-      <w:commentRangeEnd w:id="22"/>
+      <w:commentRangeEnd w:id="23"/>
       <w:r>
         <w:rPr>
           <w:rStyle w:val="Refdecomentario"/>
         </w:rPr>
-        <w:commentReference w:id="22"/>
+        <w:commentReference w:id="23"/>
       </w:r>
       <w:r>
         <w:rPr>
@@ -3826,7 +4127,7 @@
           <w:lang w:eastAsia="es-ES"/>
         </w:rPr>
       </w:pPr>
-      <w:bookmarkStart w:id="23" w:name="_Toc118882037"/>
+      <w:bookmarkStart w:id="24" w:name="_Toc118882037"/>
       <w:r>
         <w:rPr>
           <w:rFonts w:eastAsia="Times New Roman"/>
@@ -3834,7 +4135,7 @@
         </w:rPr>
         <w:t>Deliverables</w:t>
       </w:r>
-      <w:bookmarkEnd w:id="23"/>
+      <w:bookmarkEnd w:id="24"/>
     </w:p>
     <w:p>
       <w:pPr>
@@ -3899,7 +4200,7 @@
           <w:lang w:eastAsia="es-ES"/>
         </w:rPr>
       </w:pPr>
-      <w:commentRangeStart w:id="24"/>
+      <w:commentRangeStart w:id="25"/>
       <w:r>
         <w:rPr>
           <w:rFonts w:ascii="Segoe UI" w:eastAsia="Times New Roman" w:hAnsi="Segoe UI" w:cs="Segoe UI"/>
@@ -3960,12 +4261,12 @@
         </w:rPr>
         <w:t>A CSV file with the updated versions of the datasets (“*-with-links.csv” under a “csv” directory).</w:t>
       </w:r>
-      <w:commentRangeEnd w:id="24"/>
+      <w:commentRangeEnd w:id="25"/>
       <w:r>
         <w:rPr>
           <w:rStyle w:val="Refdecomentario"/>
         </w:rPr>
-        <w:commentReference w:id="24"/>
+        <w:commentReference w:id="25"/>
       </w:r>
     </w:p>
     <w:p>
@@ -3985,7 +4286,7 @@
           <w:lang w:eastAsia="es-ES"/>
         </w:rPr>
       </w:pPr>
-      <w:commentRangeStart w:id="25"/>
+      <w:commentRangeStart w:id="26"/>
       <w:r>
         <w:rPr>
           <w:rFonts w:ascii="Segoe UI" w:eastAsia="Times New Roman" w:hAnsi="Segoe UI" w:cs="Segoe UI"/>
@@ -4046,12 +4347,12 @@
         </w:rPr>
         <w:t>An RDF file in the Turtle syntax with the data linked and transformed into RDF (“*-with-links.ttl” under an “rdf” directory).</w:t>
       </w:r>
-      <w:commentRangeEnd w:id="25"/>
+      <w:commentRangeEnd w:id="26"/>
       <w:r>
         <w:rPr>
           <w:rStyle w:val="Refdecomentario"/>
         </w:rPr>
-        <w:commentReference w:id="25"/>
+        <w:commentReference w:id="26"/>
       </w:r>
     </w:p>
     <w:p>
@@ -4071,24 +4372,23 @@
           <w:lang w:eastAsia="es-ES"/>
         </w:rPr>
       </w:pPr>
-      <w:commentRangeStart w:id="26"/>
-      <w:r>
-        <w:rPr>
-          <w:rFonts w:ascii="Segoe UI" w:eastAsia="Times New Roman" w:hAnsi="Segoe UI" w:cs="Segoe UI"/>
-          <w:color w:val="212529"/>
-          <w:sz w:val="24"/>
-          <w:szCs w:val="24"/>
-          <w:lang w:eastAsia="es-ES"/>
-        </w:rPr>
-        <w:lastRenderedPageBreak/>
+      <w:commentRangeStart w:id="27"/>
+      <w:r>
+        <w:rPr>
+          <w:rFonts w:ascii="Segoe UI" w:eastAsia="Times New Roman" w:hAnsi="Segoe UI" w:cs="Segoe UI"/>
+          <w:color w:val="212529"/>
+          <w:sz w:val="24"/>
+          <w:szCs w:val="24"/>
+          <w:lang w:eastAsia="es-ES"/>
+        </w:rPr>
         <w:t>A SPARQL file with queries to verify your links(“queries-with-links.sparql” under an “rdf” directory).</w:t>
       </w:r>
-      <w:commentRangeEnd w:id="26"/>
+      <w:commentRangeEnd w:id="27"/>
       <w:r>
         <w:rPr>
           <w:rStyle w:val="Refdecomentario"/>
         </w:rPr>
-        <w:commentReference w:id="26"/>
+        <w:commentReference w:id="27"/>
       </w:r>
     </w:p>
     <w:p>
@@ -4104,7 +4404,7 @@
         </w:rPr>
       </w:pPr>
     </w:p>
-    <w:commentRangeStart w:id="27"/>
+    <w:commentRangeStart w:id="28"/>
     <w:p>
       <w:pPr>
         <w:pStyle w:val="Ttulo1"/>
@@ -4122,7 +4422,7 @@
       <w:r>
         <w:fldChar w:fldCharType="separate"/>
       </w:r>
-      <w:bookmarkStart w:id="28" w:name="_Toc118882038"/>
+      <w:bookmarkStart w:id="29" w:name="_Toc118882038"/>
       <w:r>
         <w:rPr>
           <w:rFonts w:eastAsia="Times New Roman"/>
@@ -4142,7 +4442,7 @@
         </w:rPr>
         <w:t>Tarea</w:t>
       </w:r>
-      <w:bookmarkEnd w:id="28"/>
+      <w:bookmarkEnd w:id="29"/>
       <w:r>
         <w:rPr>
           <w:rFonts w:eastAsia="Times New Roman"/>
@@ -4353,14 +4653,15 @@
           <w:szCs w:val="24"/>
           <w:lang w:eastAsia="es-ES"/>
         </w:rPr>
+        <w:lastRenderedPageBreak/>
         <w:t>Publish your ontology using Ontoology.</w:t>
       </w:r>
-      <w:commentRangeEnd w:id="27"/>
+      <w:commentRangeEnd w:id="28"/>
       <w:r>
         <w:rPr>
           <w:rStyle w:val="Refdecomentario"/>
         </w:rPr>
-        <w:commentReference w:id="27"/>
+        <w:commentReference w:id="28"/>
       </w:r>
     </w:p>
     <w:p>
@@ -4371,7 +4672,7 @@
           <w:lang w:eastAsia="es-ES"/>
         </w:rPr>
       </w:pPr>
-      <w:hyperlink r:id="rId12" w:history="1">
+      <w:hyperlink r:id="rId17" w:history="1">
         <w:bookmarkStart w:id="30" w:name="_Toc118882039"/>
         <w:r>
           <w:rPr>
@@ -4502,7 +4803,7 @@
         </w:rPr>
         <w:t>You can use Astrea (</w:t>
       </w:r>
-      <w:hyperlink r:id="rId13" w:tgtFrame="_blank" w:history="1">
+      <w:hyperlink r:id="rId18" w:tgtFrame="_blank" w:history="1">
         <w:r>
           <w:rPr>
             <w:rFonts w:ascii="Segoe UI" w:eastAsia="Times New Roman" w:hAnsi="Segoe UI" w:cs="Segoe UI"/>
@@ -4761,7 +5062,6 @@
     </w:p>
     <w:p>
       <w:r>
-        <w:lastRenderedPageBreak/>
         <w:br w:type="page"/>
       </w:r>
     </w:p>
@@ -5079,17 +5379,27 @@
     <w:p>
       <w:pPr>
         <w:pStyle w:val="Textocomentario"/>
+        <w:rPr>
+          <w:strike/>
+        </w:rPr>
       </w:pPr>
       <w:r>
         <w:rPr>
           <w:rStyle w:val="Refdecomentario"/>
+          <w:strike/>
         </w:rPr>
         <w:annotationRef/>
       </w:r>
       <w:r>
+        <w:rPr>
+          <w:strike/>
+        </w:rPr>
         <w:t>Revisar al final para que sólo estén los CSV necesarios</w:t>
       </w:r>
       <w:r>
+        <w:rPr>
+          <w:strike/>
+        </w:rPr>
         <w:t>.</w:t>
       </w:r>
     </w:p>
@@ -5101,10 +5411,14 @@
         </w:rPr>
       </w:pPr>
       <w:r>
+        <w:rPr>
+          <w:strike/>
+        </w:rPr>
         <w:t>Hay que mantener la consistencia y no cambiar el nombre de los csv.</w:t>
       </w:r>
       <w:r>
         <w:rPr>
+          <w:strike/>
           <w:color w:val="FF0000"/>
         </w:rPr>
         <w:t xml:space="preserve"> Los quitamos y quitamos las otras carpetas Alejandro</w:t>
@@ -5115,11 +5429,161 @@
     <w:p>
       <w:pPr>
         <w:pStyle w:val="Textocomentario"/>
+        <w:rPr>
+          <w:rFonts w:ascii="Segoe UI" w:hAnsi="Segoe UI" w:cs="Segoe UI"/>
+          <w:strike/>
+          <w:color w:val="FF0000"/>
+          <w:shd w:val="clear" w:color="auto" w:fill="FFFFFF"/>
+        </w:rPr>
+      </w:pPr>
+      <w:r>
+        <w:rPr>
+          <w:rStyle w:val="Refdecomentario"/>
+          <w:strike/>
+        </w:rPr>
+        <w:annotationRef/>
+      </w:r>
+      <w:r>
+        <w:rPr>
+          <w:rFonts w:ascii="Segoe UI" w:hAnsi="Segoe UI" w:cs="Segoe UI"/>
+          <w:strike/>
+          <w:color w:val="24292F"/>
+          <w:shd w:val="clear" w:color="auto" w:fill="FFFFFF"/>
+        </w:rPr>
+        <w:t>The datasetRequirements.html file does not state how the selected datasets satisfy the requirements. </w:t>
+      </w:r>
+      <w:r>
+        <w:rPr>
+          <w:rFonts w:ascii="Segoe UI" w:hAnsi="Segoe UI" w:cs="Segoe UI"/>
+          <w:strike/>
+          <w:color w:val="FF0000"/>
+          <w:shd w:val="clear" w:color="auto" w:fill="FFFFFF"/>
+        </w:rPr>
+        <w:t>Explicar mejor. Alejandro</w:t>
+      </w:r>
+    </w:p>
+    <w:p>
+      <w:pPr>
+        <w:pStyle w:val="Textocomentario"/>
+      </w:pPr>
+      <w:r>
+        <w:rPr>
+          <w:rFonts w:ascii="Segoe UI" w:hAnsi="Segoe UI" w:cs="Segoe UI"/>
+          <w:strike/>
+          <w:color w:val="FF0000"/>
+          <w:shd w:val="clear" w:color="auto" w:fill="FFFFFF"/>
+        </w:rPr>
+        <w:t xml:space="preserve">Hay que pasarlo a </w:t>
+      </w:r>
+      <w:proofErr w:type="gramStart"/>
+      <w:r>
+        <w:rPr>
+          <w:rFonts w:ascii="Segoe UI" w:hAnsi="Segoe UI" w:cs="Segoe UI"/>
+          <w:strike/>
+          <w:color w:val="FF0000"/>
+          <w:shd w:val="clear" w:color="auto" w:fill="FFFFFF"/>
+        </w:rPr>
+        <w:t>Inglés</w:t>
+      </w:r>
+      <w:proofErr w:type="gramEnd"/>
+      <w:r>
+        <w:rPr>
+          <w:rFonts w:ascii="Segoe UI" w:hAnsi="Segoe UI" w:cs="Segoe UI"/>
+          <w:strike/>
+          <w:color w:val="FF0000"/>
+          <w:shd w:val="clear" w:color="auto" w:fill="FFFFFF"/>
+        </w:rPr>
+        <w:t>.</w:t>
+      </w:r>
+    </w:p>
+  </w:comment>
+  <w:comment w:id="4" w:author="Trabajo" w:date="2022-11-10T17:50:00Z" w:initials="T">
+    <w:p>
+      <w:pPr>
+        <w:pStyle w:val="Textocomentario"/>
+      </w:pPr>
+      <w:r>
+        <w:rPr>
+          <w:rStyle w:val="Refdecomentario"/>
+        </w:rPr>
+        <w:annotationRef/>
+      </w:r>
+      <w:r>
+        <w:t>Tenemos que dar una vuelta a este punto, una cosa es lo que queríamos hacer y otra lo que tenemos.</w:t>
+      </w:r>
+    </w:p>
+  </w:comment>
+  <w:comment w:id="5" w:author="Trabajo" w:date="2022-11-11T16:58:00Z" w:initials="T">
+    <w:p>
+      <w:pPr>
+        <w:pStyle w:val="Textocomentario"/>
+      </w:pPr>
+      <w:r>
+        <w:rPr>
+          <w:rStyle w:val="Refdecomentario"/>
+        </w:rPr>
+        <w:annotationRef/>
+      </w:r>
+      <w:r>
+        <w:t>Hay que hacerlo con imágenes cuando tenagmos la aplicación terminada. Pendiente</w:t>
+      </w:r>
+    </w:p>
+  </w:comment>
+  <w:comment w:id="6" w:author="Trabajo" w:date="2022-11-11T16:58:00Z" w:initials="T">
+    <w:p>
+      <w:pPr>
+        <w:pStyle w:val="Textocomentario"/>
+      </w:pPr>
+      <w:r>
+        <w:rPr>
+          <w:rStyle w:val="Refdecomentario"/>
+        </w:rPr>
+        <w:annotationRef/>
+      </w:r>
+      <w:r>
+        <w:t>Revisión final. Alejandro</w:t>
+      </w:r>
+    </w:p>
+  </w:comment>
+  <w:comment w:id="8" w:author="Trabajo" w:date="2022-11-09T10:30:00Z" w:initials="T">
+    <w:p>
+      <w:pPr>
+        <w:pStyle w:val="Textocomentario"/>
+      </w:pPr>
+      <w:r>
+        <w:rPr>
+          <w:rStyle w:val="Refdecomentario"/>
+        </w:rPr>
+        <w:annotationRef/>
+      </w:r>
+      <w:r>
+        <w:rPr>
+          <w:rFonts w:ascii="Segoe UI" w:hAnsi="Segoe UI" w:cs="Segoe UI"/>
+          <w:color w:val="24292F"/>
+          <w:shd w:val="clear" w:color="auto" w:fill="FFFFFF"/>
+        </w:rPr>
+        <w:t xml:space="preserve">The resource naming strategy for individuals is not fully correct. </w:t>
+      </w:r>
+      <w:r>
         <w:rPr>
           <w:rFonts w:ascii="Segoe UI" w:hAnsi="Segoe UI" w:cs="Segoe UI"/>
           <w:color w:val="FF0000"/>
           <w:shd w:val="clear" w:color="auto" w:fill="FFFFFF"/>
         </w:rPr>
+        <w:t>Gaby.</w:t>
+      </w:r>
+    </w:p>
+  </w:comment>
+  <w:comment w:id="10" w:author="Trabajo" w:date="2022-11-09T10:31:00Z" w:initials="T">
+    <w:p>
+      <w:pPr>
+        <w:pStyle w:val="Textocomentario"/>
+        <w:rPr>
+          <w:rFonts w:ascii="Segoe UI" w:hAnsi="Segoe UI" w:cs="Segoe UI"/>
+          <w:strike/>
+          <w:color w:val="FF0000"/>
+          <w:shd w:val="clear" w:color="auto" w:fill="FFFFFF"/>
+        </w:rPr>
       </w:pPr>
       <w:r>
         <w:rPr>
@@ -5127,64 +5591,126 @@
         </w:rPr>
         <w:annotationRef/>
       </w:r>
-      <w:r>
+      <w:bookmarkStart w:id="11" w:name="_GoBack"/>
+      <w:r>
+        <w:rPr>
+          <w:rFonts w:ascii="Segoe UI" w:hAnsi="Segoe UI" w:cs="Segoe UI"/>
+          <w:strike/>
+          <w:color w:val="24292F"/>
+          <w:shd w:val="clear" w:color="auto" w:fill="FFFFFF"/>
+        </w:rPr>
+        <w:t xml:space="preserve">The analysis.html file does not contain the license of the dataset to be generated. Ontology. </w:t>
+      </w:r>
+      <w:r>
+        <w:rPr>
+          <w:rFonts w:ascii="Segoe UI" w:hAnsi="Segoe UI" w:cs="Segoe UI"/>
+          <w:strike/>
+          <w:color w:val="FF0000"/>
+          <w:shd w:val="clear" w:color="auto" w:fill="FFFFFF"/>
+        </w:rPr>
+        <w:t>Alejandro lo busco y defino</w:t>
+      </w:r>
+    </w:p>
+    <w:p>
+      <w:pPr>
+        <w:pStyle w:val="Textocomentario"/>
+      </w:pPr>
+      <w:r>
+        <w:rPr>
+          <w:rFonts w:ascii="Segoe UI" w:hAnsi="Segoe UI" w:cs="Segoe UI"/>
+          <w:strike/>
+          <w:color w:val="FF0000"/>
+          <w:shd w:val="clear" w:color="auto" w:fill="FFFFFF"/>
+        </w:rPr>
+        <w:t>He quitado los csv que no utilizamos.</w:t>
+      </w:r>
+      <w:r>
+        <w:rPr>
+          <w:rFonts w:ascii="Segoe UI" w:hAnsi="Segoe UI" w:cs="Segoe UI"/>
+          <w:color w:val="FF0000"/>
+          <w:shd w:val="clear" w:color="auto" w:fill="FFFFFF"/>
+        </w:rPr>
+        <w:t xml:space="preserve"> </w:t>
+      </w:r>
+      <w:bookmarkEnd w:id="11"/>
+    </w:p>
+  </w:comment>
+  <w:comment w:id="13" w:author="Trabajo" w:date="2022-11-09T10:33:00Z" w:initials="T">
+    <w:p>
+      <w:pPr>
+        <w:pStyle w:val="Textocomentario"/>
         <w:rPr>
           <w:rFonts w:ascii="Segoe UI" w:hAnsi="Segoe UI" w:cs="Segoe UI"/>
           <w:color w:val="24292F"/>
           <w:shd w:val="clear" w:color="auto" w:fill="FFFFFF"/>
         </w:rPr>
-        <w:t>The datasetRequirements.html file does not state how the selected datasets satisfy the requirements. </w:t>
-      </w:r>
+      </w:pPr>
+      <w:r>
+        <w:rPr>
+          <w:rStyle w:val="Refdecomentario"/>
+        </w:rPr>
+        <w:annotationRef/>
+      </w:r>
+      <w:r>
+        <w:rPr>
+          <w:rFonts w:ascii="Segoe UI" w:hAnsi="Segoe UI" w:cs="Segoe UI"/>
+          <w:color w:val="24292F"/>
+          <w:shd w:val="clear" w:color="auto" w:fill="FFFFFF"/>
+        </w:rPr>
+        <w:t xml:space="preserve">There is no ontology implementation in the repository. </w:t>
+      </w:r>
+    </w:p>
+    <w:p>
+      <w:pPr>
+        <w:pStyle w:val="Textocomentario"/>
+        <w:rPr>
+          <w:rFonts w:ascii="Segoe UI" w:hAnsi="Segoe UI" w:cs="Segoe UI"/>
+          <w:color w:val="24292F"/>
+          <w:shd w:val="clear" w:color="auto" w:fill="FFFFFF"/>
+        </w:rPr>
+      </w:pPr>
+      <w:r>
+        <w:rPr>
+          <w:rFonts w:ascii="Segoe UI" w:hAnsi="Segoe UI" w:cs="Segoe UI"/>
+          <w:color w:val="24292F"/>
+          <w:shd w:val="clear" w:color="auto" w:fill="FFFFFF"/>
+        </w:rPr>
+        <w:t>There is no example of how the ontology can be used in the repository.</w:t>
+      </w:r>
+    </w:p>
+    <w:p>
+      <w:pPr>
+        <w:pStyle w:val="Textocomentario"/>
+      </w:pPr>
+      <w:proofErr w:type="gramStart"/>
       <w:r>
         <w:rPr>
           <w:rFonts w:ascii="Segoe UI" w:hAnsi="Segoe UI" w:cs="Segoe UI"/>
           <w:color w:val="FF0000"/>
           <w:shd w:val="clear" w:color="auto" w:fill="FFFFFF"/>
         </w:rPr>
-        <w:t>Explicar mejor.</w:t>
-      </w:r>
+        <w:t>Ontología preparado</w:t>
+      </w:r>
+      <w:proofErr w:type="gramEnd"/>
       <w:r>
         <w:rPr>
           <w:rFonts w:ascii="Segoe UI" w:hAnsi="Segoe UI" w:cs="Segoe UI"/>
           <w:color w:val="FF0000"/>
           <w:shd w:val="clear" w:color="auto" w:fill="FFFFFF"/>
         </w:rPr>
-        <w:t xml:space="preserve"> Alejandro</w:t>
-      </w:r>
-    </w:p>
-    <w:p>
-      <w:pPr>
-        <w:pStyle w:val="Textocomentario"/>
-      </w:pPr>
+        <w:t xml:space="preserve"> y un ejemplo.</w:t>
+      </w:r>
       <w:r>
         <w:rPr>
           <w:rFonts w:ascii="Segoe UI" w:hAnsi="Segoe UI" w:cs="Segoe UI"/>
           <w:color w:val="FF0000"/>
           <w:shd w:val="clear" w:color="auto" w:fill="FFFFFF"/>
         </w:rPr>
-        <w:t xml:space="preserve">Hay que pasarlo a </w:t>
-      </w:r>
-      <w:proofErr w:type="gramStart"/>
-      <w:r>
-        <w:rPr>
-          <w:rFonts w:ascii="Segoe UI" w:hAnsi="Segoe UI" w:cs="Segoe UI"/>
-          <w:color w:val="FF0000"/>
-          <w:shd w:val="clear" w:color="auto" w:fill="FFFFFF"/>
-        </w:rPr>
-        <w:t>Inglés</w:t>
-      </w:r>
-      <w:proofErr w:type="gramEnd"/>
-      <w:r>
-        <w:rPr>
-          <w:rFonts w:ascii="Segoe UI" w:hAnsi="Segoe UI" w:cs="Segoe UI"/>
-          <w:color w:val="FF0000"/>
-          <w:shd w:val="clear" w:color="auto" w:fill="FFFFFF"/>
-        </w:rPr>
-        <w:t>.</w:t>
+        <w:t xml:space="preserve"> Gaby.</w:t>
       </w:r>
     </w:p>
   </w:comment>
-  <w:comment w:id="4" w:author="Trabajo" w:date="2022-11-10T17:50:00Z" w:initials="T">
+  <w:comment w:id="12" w:author="Trabajo" w:date="2022-11-11T17:08:00Z" w:initials="T">
     <w:p>
       <w:pPr>
         <w:pStyle w:val="Textocomentario"/>
@@ -5196,11 +5722,11 @@
         <w:annotationRef/>
       </w:r>
       <w:r>
-        <w:t>Tenemos que dar una vuelta a este punto, una cosa es lo que queríamos hacer y otra lo que tenemos.</w:t>
+        <w:t>Modificar dibujo heredando de Equipemente y exportar. Alejandro.</w:t>
       </w:r>
     </w:p>
   </w:comment>
-  <w:comment w:id="5" w:author="Trabajo" w:date="2022-11-11T16:58:00Z" w:initials="T">
+  <w:comment w:id="14" w:author="Trabajo" w:date="2022-11-11T17:08:00Z" w:initials="T">
     <w:p>
       <w:pPr>
         <w:pStyle w:val="Textocomentario"/>
@@ -5212,11 +5738,11 @@
         <w:annotationRef/>
       </w:r>
       <w:r>
-        <w:t>Hay que hacerlo con imágenes cuando tenagmos la aplicación terminada. Pendiente</w:t>
+        <w:t>Adrián genera ejemplo.</w:t>
       </w:r>
     </w:p>
   </w:comment>
-  <w:comment w:id="6" w:author="Trabajo" w:date="2022-11-11T16:58:00Z" w:initials="T">
+  <w:comment w:id="17" w:author="Trabajo" w:date="2022-11-11T17:09:00Z" w:initials="T">
     <w:p>
       <w:pPr>
         <w:pStyle w:val="Textocomentario"/>
@@ -5228,11 +5754,27 @@
         <w:annotationRef/>
       </w:r>
       <w:r>
-        <w:t>Revisión final. Alejandro</w:t>
+        <w:t>Revisar Alejandro.</w:t>
       </w:r>
     </w:p>
   </w:comment>
-  <w:comment w:id="8" w:author="Trabajo" w:date="2022-11-09T10:30:00Z" w:initials="T">
+  <w:comment w:id="18" w:author="Trabajo" w:date="2022-11-11T17:13:00Z" w:initials="T">
+    <w:p>
+      <w:pPr>
+        <w:pStyle w:val="Textocomentario"/>
+      </w:pPr>
+      <w:r>
+        <w:rPr>
+          <w:rStyle w:val="Refdecomentario"/>
+        </w:rPr>
+        <w:annotationRef/>
+      </w:r>
+      <w:r>
+        <w:t>Adrián</w:t>
+      </w:r>
+    </w:p>
+  </w:comment>
+  <w:comment w:id="22" w:author="Trabajo" w:date="2022-11-09T10:36:00Z" w:initials="T">
     <w:p>
       <w:pPr>
         <w:pStyle w:val="Textocomentario"/>
@@ -5249,244 +5791,29 @@
           <w:color w:val="24292F"/>
           <w:shd w:val="clear" w:color="auto" w:fill="FFFFFF"/>
         </w:rPr>
-        <w:t xml:space="preserve">The resource naming strategy for individuals is not fully correct. </w:t>
-      </w:r>
-      <w:r>
-        <w:rPr>
-          <w:rFonts w:ascii="Segoe UI" w:hAnsi="Segoe UI" w:cs="Segoe UI"/>
-          <w:color w:val="FF0000"/>
-          <w:shd w:val="clear" w:color="auto" w:fill="FFFFFF"/>
-        </w:rPr>
-        <w:t>Gaby.</w:t>
-      </w:r>
-    </w:p>
-  </w:comment>
-  <w:comment w:id="10" w:author="Trabajo" w:date="2022-11-09T10:31:00Z" w:initials="T">
-    <w:p>
-      <w:pPr>
-        <w:pStyle w:val="Textocomentario"/>
-        <w:rPr>
-          <w:rFonts w:ascii="Segoe UI" w:hAnsi="Segoe UI" w:cs="Segoe UI"/>
-          <w:color w:val="FF0000"/>
-          <w:shd w:val="clear" w:color="auto" w:fill="FFFFFF"/>
-        </w:rPr>
-      </w:pPr>
-      <w:r>
-        <w:rPr>
-          <w:rStyle w:val="Refdecomentario"/>
-        </w:rPr>
-        <w:annotationRef/>
-      </w:r>
+        <w:t>Values of the ns</w:t>
+      </w:r>
+      <w:proofErr w:type="gramStart"/>
       <w:r>
         <w:rPr>
           <w:rFonts w:ascii="Segoe UI" w:hAnsi="Segoe UI" w:cs="Segoe UI"/>
           <w:color w:val="24292F"/>
           <w:shd w:val="clear" w:color="auto" w:fill="FFFFFF"/>
         </w:rPr>
-        <w:t xml:space="preserve">The analysis.html file does not contain the license of the dataset to be generated. Ontology. </w:t>
-      </w:r>
-      <w:r>
-        <w:rPr>
-          <w:rFonts w:ascii="Segoe UI" w:hAnsi="Segoe UI" w:cs="Segoe UI"/>
-          <w:color w:val="FF0000"/>
-          <w:shd w:val="clear" w:color="auto" w:fill="FFFFFF"/>
-        </w:rPr>
-        <w:t>Alejandro lo busco y defino</w:t>
-      </w:r>
-    </w:p>
-    <w:p>
-      <w:pPr>
-        <w:pStyle w:val="Textocomentario"/>
-      </w:pPr>
-      <w:r>
-        <w:rPr>
-          <w:rFonts w:ascii="Segoe UI" w:hAnsi="Segoe UI" w:cs="Segoe UI"/>
-          <w:color w:val="FF0000"/>
-          <w:shd w:val="clear" w:color="auto" w:fill="FFFFFF"/>
-        </w:rPr>
-        <w:t xml:space="preserve">He quitado los csv que no utilizamos. </w:t>
-      </w:r>
-    </w:p>
-  </w:comment>
-  <w:comment w:id="12" w:author="Trabajo" w:date="2022-11-09T10:33:00Z" w:initials="T">
-    <w:p>
-      <w:pPr>
-        <w:pStyle w:val="Textocomentario"/>
+        <w:t>0:belongsToMadridNeighbourhood</w:t>
+      </w:r>
+      <w:proofErr w:type="gramEnd"/>
+      <w:r>
         <w:rPr>
           <w:rFonts w:ascii="Segoe UI" w:hAnsi="Segoe UI" w:cs="Segoe UI"/>
           <w:color w:val="24292F"/>
           <w:shd w:val="clear" w:color="auto" w:fill="FFFFFF"/>
         </w:rPr>
-      </w:pPr>
-      <w:r>
-        <w:rPr>
-          <w:rStyle w:val="Refdecomentario"/>
-        </w:rPr>
-        <w:annotationRef/>
-      </w:r>
-      <w:r>
-        <w:rPr>
-          <w:rFonts w:ascii="Segoe UI" w:hAnsi="Segoe UI" w:cs="Segoe UI"/>
-          <w:color w:val="24292F"/>
-          <w:shd w:val="clear" w:color="auto" w:fill="FFFFFF"/>
-        </w:rPr>
-        <w:t xml:space="preserve">There is no ontology implementation in the repository. </w:t>
-      </w:r>
-    </w:p>
-    <w:p>
-      <w:pPr>
-        <w:pStyle w:val="Textocomentario"/>
-        <w:rPr>
-          <w:rFonts w:ascii="Segoe UI" w:hAnsi="Segoe UI" w:cs="Segoe UI"/>
-          <w:color w:val="24292F"/>
-          <w:shd w:val="clear" w:color="auto" w:fill="FFFFFF"/>
-        </w:rPr>
-      </w:pPr>
-      <w:r>
-        <w:rPr>
-          <w:rFonts w:ascii="Segoe UI" w:hAnsi="Segoe UI" w:cs="Segoe UI"/>
-          <w:color w:val="24292F"/>
-          <w:shd w:val="clear" w:color="auto" w:fill="FFFFFF"/>
-        </w:rPr>
-        <w:t>There is no example of how the ontology can be used in the repository.</w:t>
-      </w:r>
-    </w:p>
-    <w:p>
-      <w:pPr>
-        <w:pStyle w:val="Textocomentario"/>
-      </w:pPr>
-      <w:proofErr w:type="gramStart"/>
-      <w:r>
-        <w:rPr>
-          <w:rFonts w:ascii="Segoe UI" w:hAnsi="Segoe UI" w:cs="Segoe UI"/>
-          <w:color w:val="FF0000"/>
-          <w:shd w:val="clear" w:color="auto" w:fill="FFFFFF"/>
-        </w:rPr>
-        <w:t>Ontología preparado</w:t>
-      </w:r>
-      <w:proofErr w:type="gramEnd"/>
-      <w:r>
-        <w:rPr>
-          <w:rFonts w:ascii="Segoe UI" w:hAnsi="Segoe UI" w:cs="Segoe UI"/>
-          <w:color w:val="FF0000"/>
-          <w:shd w:val="clear" w:color="auto" w:fill="FFFFFF"/>
-        </w:rPr>
-        <w:t xml:space="preserve"> y un ejemplo.</w:t>
-      </w:r>
-      <w:r>
-        <w:rPr>
-          <w:rFonts w:ascii="Segoe UI" w:hAnsi="Segoe UI" w:cs="Segoe UI"/>
-          <w:color w:val="FF0000"/>
-          <w:shd w:val="clear" w:color="auto" w:fill="FFFFFF"/>
-        </w:rPr>
-        <w:t xml:space="preserve"> Gaby.</w:t>
+        <w:t xml:space="preserve"> property are not correct. - URIs are encoded as strings. - It could happen that two individuals from different classes have the same URI because the naming strategy does not ensure uniqueness. - The property ycoord has multiple values. - BusStop is not a datatype. - Some of the properties defined with numbers as ranges are not numbers. - The property distrito is mixing integer and string values. - Boolean data values are not encoded properly.</w:t>
       </w:r>
     </w:p>
   </w:comment>
-  <w:comment w:id="11" w:author="Trabajo" w:date="2022-11-11T17:08:00Z" w:initials="T">
-    <w:p>
-      <w:pPr>
-        <w:pStyle w:val="Textocomentario"/>
-      </w:pPr>
-      <w:r>
-        <w:rPr>
-          <w:rStyle w:val="Refdecomentario"/>
-        </w:rPr>
-        <w:annotationRef/>
-      </w:r>
-      <w:r>
-        <w:t>Modificar dibujo heredando de Equipemente y exportar. Alejandro.</w:t>
-      </w:r>
-    </w:p>
-  </w:comment>
-  <w:comment w:id="13" w:author="Trabajo" w:date="2022-11-11T17:08:00Z" w:initials="T">
-    <w:p>
-      <w:pPr>
-        <w:pStyle w:val="Textocomentario"/>
-      </w:pPr>
-      <w:r>
-        <w:rPr>
-          <w:rStyle w:val="Refdecomentario"/>
-        </w:rPr>
-        <w:annotationRef/>
-      </w:r>
-      <w:r>
-        <w:t>Adrián genera ejemplo.</w:t>
-      </w:r>
-    </w:p>
-  </w:comment>
-  <w:comment w:id="16" w:author="Trabajo" w:date="2022-11-11T17:09:00Z" w:initials="T">
-    <w:p>
-      <w:pPr>
-        <w:pStyle w:val="Textocomentario"/>
-      </w:pPr>
-      <w:r>
-        <w:rPr>
-          <w:rStyle w:val="Refdecomentario"/>
-        </w:rPr>
-        <w:annotationRef/>
-      </w:r>
-      <w:r>
-        <w:t>Revisar Alejandro.</w:t>
-      </w:r>
-    </w:p>
-  </w:comment>
-  <w:comment w:id="17" w:author="Trabajo" w:date="2022-11-11T17:13:00Z" w:initials="T">
-    <w:p>
-      <w:pPr>
-        <w:pStyle w:val="Textocomentario"/>
-      </w:pPr>
-      <w:r>
-        <w:rPr>
-          <w:rStyle w:val="Refdecomentario"/>
-        </w:rPr>
-        <w:annotationRef/>
-      </w:r>
-      <w:r>
-        <w:t>Adrián</w:t>
-      </w:r>
-    </w:p>
-  </w:comment>
-  <w:comment w:id="21" w:author="Trabajo" w:date="2022-11-09T10:36:00Z" w:initials="T">
-    <w:p>
-      <w:pPr>
-        <w:pStyle w:val="Textocomentario"/>
-      </w:pPr>
-      <w:r>
-        <w:rPr>
-          <w:rStyle w:val="Refdecomentario"/>
-        </w:rPr>
-        <w:annotationRef/>
-      </w:r>
-      <w:r>
-        <w:rPr>
-          <w:rFonts w:ascii="Segoe UI" w:hAnsi="Segoe UI" w:cs="Segoe UI"/>
-          <w:color w:val="24292F"/>
-          <w:shd w:val="clear" w:color="auto" w:fill="FFFFFF"/>
-        </w:rPr>
-        <w:t>Values of the ns</w:t>
-      </w:r>
-      <w:proofErr w:type="gramStart"/>
-      <w:r>
-        <w:rPr>
-          <w:rFonts w:ascii="Segoe UI" w:hAnsi="Segoe UI" w:cs="Segoe UI"/>
-          <w:color w:val="24292F"/>
-          <w:shd w:val="clear" w:color="auto" w:fill="FFFFFF"/>
-        </w:rPr>
-        <w:t>0:belongsToMadridNeighbourhood</w:t>
-      </w:r>
-      <w:proofErr w:type="gramEnd"/>
-      <w:r>
-        <w:rPr>
-          <w:rFonts w:ascii="Segoe UI" w:hAnsi="Segoe UI" w:cs="Segoe UI"/>
-          <w:color w:val="24292F"/>
-          <w:shd w:val="clear" w:color="auto" w:fill="FFFFFF"/>
-        </w:rPr>
-        <w:t xml:space="preserve"> property are not correct. - URIs are encoded as strings. - It could happen that two individuals from different classes have the same URI because the naming strategy does not ensure uniqueness. - The property ycoord has multiple values. - BusStop is not a datatype. - Some of the properties defined with numbers as ranges are not numbers. - The property distrito is mixing integer and string values. - Boolean data values are not encoded properly.</w:t>
-      </w:r>
-    </w:p>
-  </w:comment>
-  <w:comment w:id="22" w:author="Trabajo" w:date="2022-11-09T10:38:00Z" w:initials="T">
+  <w:comment w:id="23" w:author="Trabajo" w:date="2022-11-09T10:38:00Z" w:initials="T">
     <w:p>
       <w:pPr>
         <w:pStyle w:val="Textocomentario"/>
@@ -5555,7 +5882,7 @@
       </w:r>
     </w:p>
   </w:comment>
-  <w:comment w:id="24" w:author="Trabajo" w:date="2022-11-11T17:13:00Z" w:initials="T">
+  <w:comment w:id="25" w:author="Trabajo" w:date="2022-11-11T17:13:00Z" w:initials="T">
     <w:p>
       <w:pPr>
         <w:pStyle w:val="Textocomentario"/>
@@ -5569,27 +5896,6 @@
       <w:r>
         <w:t>Alejandro</w:t>
       </w:r>
-    </w:p>
-  </w:comment>
-  <w:comment w:id="25" w:author="Trabajo" w:date="2022-11-11T17:14:00Z" w:initials="T">
-    <w:p>
-      <w:pPr>
-        <w:pStyle w:val="Textocomentario"/>
-      </w:pPr>
-      <w:r>
-        <w:rPr>
-          <w:rStyle w:val="Refdecomentario"/>
-        </w:rPr>
-        <w:annotationRef/>
-      </w:r>
-      <w:r>
-        <w:t>Gabriela</w:t>
-      </w:r>
-    </w:p>
-    <w:p>
-      <w:pPr>
-        <w:pStyle w:val="Textocomentario"/>
-      </w:pPr>
     </w:p>
   </w:comment>
   <w:comment w:id="26" w:author="Trabajo" w:date="2022-11-11T17:14:00Z" w:initials="T">
@@ -5604,11 +5910,32 @@
         <w:annotationRef/>
       </w:r>
       <w:r>
+        <w:t>Gabriela</w:t>
+      </w:r>
+    </w:p>
+    <w:p>
+      <w:pPr>
+        <w:pStyle w:val="Textocomentario"/>
+      </w:pPr>
+    </w:p>
+  </w:comment>
+  <w:comment w:id="27" w:author="Trabajo" w:date="2022-11-11T17:14:00Z" w:initials="T">
+    <w:p>
+      <w:pPr>
+        <w:pStyle w:val="Textocomentario"/>
+      </w:pPr>
+      <w:r>
+        <w:rPr>
+          <w:rStyle w:val="Refdecomentario"/>
+        </w:rPr>
+        <w:annotationRef/>
+      </w:r>
+      <w:r>
         <w:t>Gaby</w:t>
       </w:r>
     </w:p>
   </w:comment>
-  <w:comment w:id="27" w:author="Trabajo" w:date="2022-11-11T17:15:00Z" w:initials="T">
+  <w:comment w:id="28" w:author="Trabajo" w:date="2022-11-11T17:15:00Z" w:initials="T">
     <w:p>
       <w:pPr>
         <w:pStyle w:val="Textocomentario"/>
@@ -5622,8 +5949,6 @@
       <w:r>
         <w:t>PENDIENTE</w:t>
       </w:r>
-      <w:bookmarkStart w:id="29" w:name="_GoBack"/>
-      <w:bookmarkEnd w:id="29"/>
     </w:p>
   </w:comment>
 </w:comments>
@@ -6251,6 +6576,118 @@
     </w:lvl>
   </w:abstractNum>
   <w:abstractNum w:abstractNumId="4" w15:restartNumberingAfterBreak="0">
+    <w:nsid w:val="13100AF5"/>
+    <w:multiLevelType w:val="hybridMultilevel"/>
+    <w:tmpl w:val="03B0D4B6"/>
+    <w:lvl w:ilvl="0" w:tplc="89F06696">
+      <w:numFmt w:val="bullet"/>
+      <w:lvlText w:val="-"/>
+      <w:lvlJc w:val="left"/>
+      <w:pPr>
+        <w:ind w:left="720" w:hanging="360"/>
+      </w:pPr>
+      <w:rPr>
+        <w:rFonts w:ascii="Calibri" w:eastAsiaTheme="minorHAnsi" w:hAnsi="Calibri" w:cs="Calibri" w:hint="default"/>
+      </w:rPr>
+    </w:lvl>
+    <w:lvl w:ilvl="1" w:tplc="0C0A0003" w:tentative="1">
+      <w:start w:val="1"/>
+      <w:numFmt w:val="bullet"/>
+      <w:lvlText w:val="o"/>
+      <w:lvlJc w:val="left"/>
+      <w:pPr>
+        <w:ind w:left="1440" w:hanging="360"/>
+      </w:pPr>
+      <w:rPr>
+        <w:rFonts w:ascii="Courier New" w:hAnsi="Courier New" w:cs="Courier New" w:hint="default"/>
+      </w:rPr>
+    </w:lvl>
+    <w:lvl w:ilvl="2" w:tplc="0C0A0005" w:tentative="1">
+      <w:start w:val="1"/>
+      <w:numFmt w:val="bullet"/>
+      <w:lvlText w:val=""/>
+      <w:lvlJc w:val="left"/>
+      <w:pPr>
+        <w:ind w:left="2160" w:hanging="360"/>
+      </w:pPr>
+      <w:rPr>
+        <w:rFonts w:ascii="Wingdings" w:hAnsi="Wingdings" w:hint="default"/>
+      </w:rPr>
+    </w:lvl>
+    <w:lvl w:ilvl="3" w:tplc="0C0A0001" w:tentative="1">
+      <w:start w:val="1"/>
+      <w:numFmt w:val="bullet"/>
+      <w:lvlText w:val=""/>
+      <w:lvlJc w:val="left"/>
+      <w:pPr>
+        <w:ind w:left="2880" w:hanging="360"/>
+      </w:pPr>
+      <w:rPr>
+        <w:rFonts w:ascii="Symbol" w:hAnsi="Symbol" w:hint="default"/>
+      </w:rPr>
+    </w:lvl>
+    <w:lvl w:ilvl="4" w:tplc="0C0A0003" w:tentative="1">
+      <w:start w:val="1"/>
+      <w:numFmt w:val="bullet"/>
+      <w:lvlText w:val="o"/>
+      <w:lvlJc w:val="left"/>
+      <w:pPr>
+        <w:ind w:left="3600" w:hanging="360"/>
+      </w:pPr>
+      <w:rPr>
+        <w:rFonts w:ascii="Courier New" w:hAnsi="Courier New" w:cs="Courier New" w:hint="default"/>
+      </w:rPr>
+    </w:lvl>
+    <w:lvl w:ilvl="5" w:tplc="0C0A0005" w:tentative="1">
+      <w:start w:val="1"/>
+      <w:numFmt w:val="bullet"/>
+      <w:lvlText w:val=""/>
+      <w:lvlJc w:val="left"/>
+      <w:pPr>
+        <w:ind w:left="4320" w:hanging="360"/>
+      </w:pPr>
+      <w:rPr>
+        <w:rFonts w:ascii="Wingdings" w:hAnsi="Wingdings" w:hint="default"/>
+      </w:rPr>
+    </w:lvl>
+    <w:lvl w:ilvl="6" w:tplc="0C0A0001" w:tentative="1">
+      <w:start w:val="1"/>
+      <w:numFmt w:val="bullet"/>
+      <w:lvlText w:val=""/>
+      <w:lvlJc w:val="left"/>
+      <w:pPr>
+        <w:ind w:left="5040" w:hanging="360"/>
+      </w:pPr>
+      <w:rPr>
+        <w:rFonts w:ascii="Symbol" w:hAnsi="Symbol" w:hint="default"/>
+      </w:rPr>
+    </w:lvl>
+    <w:lvl w:ilvl="7" w:tplc="0C0A0003" w:tentative="1">
+      <w:start w:val="1"/>
+      <w:numFmt w:val="bullet"/>
+      <w:lvlText w:val="o"/>
+      <w:lvlJc w:val="left"/>
+      <w:pPr>
+        <w:ind w:left="5760" w:hanging="360"/>
+      </w:pPr>
+      <w:rPr>
+        <w:rFonts w:ascii="Courier New" w:hAnsi="Courier New" w:cs="Courier New" w:hint="default"/>
+      </w:rPr>
+    </w:lvl>
+    <w:lvl w:ilvl="8" w:tplc="0C0A0005" w:tentative="1">
+      <w:start w:val="1"/>
+      <w:numFmt w:val="bullet"/>
+      <w:lvlText w:val=""/>
+      <w:lvlJc w:val="left"/>
+      <w:pPr>
+        <w:ind w:left="6480" w:hanging="360"/>
+      </w:pPr>
+      <w:rPr>
+        <w:rFonts w:ascii="Wingdings" w:hAnsi="Wingdings" w:hint="default"/>
+      </w:rPr>
+    </w:lvl>
+  </w:abstractNum>
+  <w:abstractNum w:abstractNumId="5" w15:restartNumberingAfterBreak="0">
     <w:nsid w:val="140E1873"/>
     <w:multiLevelType w:val="hybridMultilevel"/>
     <w:tmpl w:val="8BCA5D04"/>
@@ -6364,7 +6801,7 @@
       </w:rPr>
     </w:lvl>
   </w:abstractNum>
-  <w:abstractNum w:abstractNumId="5" w15:restartNumberingAfterBreak="0">
+  <w:abstractNum w:abstractNumId="6" w15:restartNumberingAfterBreak="0">
     <w:nsid w:val="177808FA"/>
     <w:multiLevelType w:val="multilevel"/>
     <w:tmpl w:val="18D40268"/>
@@ -6513,7 +6950,7 @@
       </w:rPr>
     </w:lvl>
   </w:abstractNum>
-  <w:abstractNum w:abstractNumId="6" w15:restartNumberingAfterBreak="0">
+  <w:abstractNum w:abstractNumId="7" w15:restartNumberingAfterBreak="0">
     <w:nsid w:val="35C341CE"/>
     <w:multiLevelType w:val="multilevel"/>
     <w:tmpl w:val="7B8E6F58"/>
@@ -6662,7 +7099,7 @@
       </w:rPr>
     </w:lvl>
   </w:abstractNum>
-  <w:abstractNum w:abstractNumId="7" w15:restartNumberingAfterBreak="0">
+  <w:abstractNum w:abstractNumId="8" w15:restartNumberingAfterBreak="0">
     <w:nsid w:val="37974AA2"/>
     <w:multiLevelType w:val="multilevel"/>
     <w:tmpl w:val="E60CDA98"/>
@@ -6811,7 +7248,7 @@
       </w:rPr>
     </w:lvl>
   </w:abstractNum>
-  <w:abstractNum w:abstractNumId="8" w15:restartNumberingAfterBreak="0">
+  <w:abstractNum w:abstractNumId="9" w15:restartNumberingAfterBreak="0">
     <w:nsid w:val="3D250435"/>
     <w:multiLevelType w:val="multilevel"/>
     <w:tmpl w:val="092ACF12"/>
@@ -6960,7 +7397,7 @@
       </w:rPr>
     </w:lvl>
   </w:abstractNum>
-  <w:abstractNum w:abstractNumId="9" w15:restartNumberingAfterBreak="0">
+  <w:abstractNum w:abstractNumId="10" w15:restartNumberingAfterBreak="0">
     <w:nsid w:val="42C77BF1"/>
     <w:multiLevelType w:val="multilevel"/>
     <w:tmpl w:val="56FEDB6E"/>
@@ -7109,7 +7546,7 @@
       </w:rPr>
     </w:lvl>
   </w:abstractNum>
-  <w:abstractNum w:abstractNumId="10" w15:restartNumberingAfterBreak="0">
+  <w:abstractNum w:abstractNumId="11" w15:restartNumberingAfterBreak="0">
     <w:nsid w:val="44B7654C"/>
     <w:multiLevelType w:val="multilevel"/>
     <w:tmpl w:val="A96AD24E"/>
@@ -7258,7 +7695,7 @@
       </w:rPr>
     </w:lvl>
   </w:abstractNum>
-  <w:abstractNum w:abstractNumId="11" w15:restartNumberingAfterBreak="0">
+  <w:abstractNum w:abstractNumId="12" w15:restartNumberingAfterBreak="0">
     <w:nsid w:val="4C5D4702"/>
     <w:multiLevelType w:val="multilevel"/>
     <w:tmpl w:val="A942D8A0"/>
@@ -7407,7 +7844,7 @@
       </w:rPr>
     </w:lvl>
   </w:abstractNum>
-  <w:abstractNum w:abstractNumId="12" w15:restartNumberingAfterBreak="0">
+  <w:abstractNum w:abstractNumId="13" w15:restartNumberingAfterBreak="0">
     <w:nsid w:val="4DA875FC"/>
     <w:multiLevelType w:val="multilevel"/>
     <w:tmpl w:val="250A4096"/>
@@ -7556,7 +7993,7 @@
       </w:rPr>
     </w:lvl>
   </w:abstractNum>
-  <w:abstractNum w:abstractNumId="13" w15:restartNumberingAfterBreak="0">
+  <w:abstractNum w:abstractNumId="14" w15:restartNumberingAfterBreak="0">
     <w:nsid w:val="52990046"/>
     <w:multiLevelType w:val="multilevel"/>
     <w:tmpl w:val="370C2950"/>
@@ -7705,7 +8142,7 @@
       </w:rPr>
     </w:lvl>
   </w:abstractNum>
-  <w:abstractNum w:abstractNumId="14" w15:restartNumberingAfterBreak="0">
+  <w:abstractNum w:abstractNumId="15" w15:restartNumberingAfterBreak="0">
     <w:nsid w:val="59B71BDD"/>
     <w:multiLevelType w:val="multilevel"/>
     <w:tmpl w:val="58D413EC"/>
@@ -7854,7 +8291,7 @@
       </w:rPr>
     </w:lvl>
   </w:abstractNum>
-  <w:abstractNum w:abstractNumId="15" w15:restartNumberingAfterBreak="0">
+  <w:abstractNum w:abstractNumId="16" w15:restartNumberingAfterBreak="0">
     <w:nsid w:val="67A85A14"/>
     <w:multiLevelType w:val="multilevel"/>
     <w:tmpl w:val="EFC624F6"/>
@@ -7998,7 +8435,7 @@
       </w:rPr>
     </w:lvl>
   </w:abstractNum>
-  <w:abstractNum w:abstractNumId="16" w15:restartNumberingAfterBreak="0">
+  <w:abstractNum w:abstractNumId="17" w15:restartNumberingAfterBreak="0">
     <w:nsid w:val="6968010E"/>
     <w:multiLevelType w:val="multilevel"/>
     <w:tmpl w:val="581ED462"/>
@@ -8147,7 +8584,7 @@
       </w:rPr>
     </w:lvl>
   </w:abstractNum>
-  <w:abstractNum w:abstractNumId="17" w15:restartNumberingAfterBreak="0">
+  <w:abstractNum w:abstractNumId="18" w15:restartNumberingAfterBreak="0">
     <w:nsid w:val="69DD0330"/>
     <w:multiLevelType w:val="multilevel"/>
     <w:tmpl w:val="E63AD4AE"/>
@@ -8296,7 +8733,7 @@
       </w:rPr>
     </w:lvl>
   </w:abstractNum>
-  <w:abstractNum w:abstractNumId="18" w15:restartNumberingAfterBreak="0">
+  <w:abstractNum w:abstractNumId="19" w15:restartNumberingAfterBreak="0">
     <w:nsid w:val="730F4BA8"/>
     <w:multiLevelType w:val="multilevel"/>
     <w:tmpl w:val="833E5412"/>
@@ -8445,7 +8882,7 @@
       </w:rPr>
     </w:lvl>
   </w:abstractNum>
-  <w:abstractNum w:abstractNumId="19" w15:restartNumberingAfterBreak="0">
+  <w:abstractNum w:abstractNumId="20" w15:restartNumberingAfterBreak="0">
     <w:nsid w:val="75D24BDE"/>
     <w:multiLevelType w:val="multilevel"/>
     <w:tmpl w:val="8334E630"/>
@@ -8594,7 +9031,7 @@
       </w:rPr>
     </w:lvl>
   </w:abstractNum>
-  <w:abstractNum w:abstractNumId="20" w15:restartNumberingAfterBreak="0">
+  <w:abstractNum w:abstractNumId="21" w15:restartNumberingAfterBreak="0">
     <w:nsid w:val="78260934"/>
     <w:multiLevelType w:val="multilevel"/>
     <w:tmpl w:val="A528812E"/>
@@ -8744,25 +9181,25 @@
     </w:lvl>
   </w:abstractNum>
   <w:num w:numId="1">
+    <w:abstractNumId w:val="20"/>
+  </w:num>
+  <w:num w:numId="2">
+    <w:abstractNumId w:val="8"/>
+  </w:num>
+  <w:num w:numId="3">
     <w:abstractNumId w:val="19"/>
   </w:num>
-  <w:num w:numId="2">
-    <w:abstractNumId w:val="7"/>
+  <w:num w:numId="4">
+    <w:abstractNumId w:val="14"/>
   </w:num>
-  <w:num w:numId="3">
-    <w:abstractNumId w:val="18"/>
+  <w:num w:numId="5">
+    <w:abstractNumId w:val="6"/>
   </w:num>
-  <w:num w:numId="4">
+  <w:num w:numId="6">
     <w:abstractNumId w:val="13"/>
   </w:num>
-  <w:num w:numId="5">
-    <w:abstractNumId w:val="5"/>
-  </w:num>
-  <w:num w:numId="6">
-    <w:abstractNumId w:val="12"/>
-  </w:num>
   <w:num w:numId="7">
-    <w:abstractNumId w:val="6"/>
+    <w:abstractNumId w:val="7"/>
   </w:num>
   <w:num w:numId="8">
     <w:abstractNumId w:val="1"/>
@@ -8774,36 +9211,39 @@
     <w:abstractNumId w:val="0"/>
   </w:num>
   <w:num w:numId="11">
-    <w:abstractNumId w:val="17"/>
+    <w:abstractNumId w:val="18"/>
   </w:num>
   <w:num w:numId="12">
+    <w:abstractNumId w:val="12"/>
+  </w:num>
+  <w:num w:numId="13">
     <w:abstractNumId w:val="11"/>
   </w:num>
-  <w:num w:numId="13">
+  <w:num w:numId="14">
     <w:abstractNumId w:val="10"/>
   </w:num>
-  <w:num w:numId="14">
-    <w:abstractNumId w:val="9"/>
-  </w:num>
   <w:num w:numId="15">
-    <w:abstractNumId w:val="20"/>
+    <w:abstractNumId w:val="21"/>
   </w:num>
   <w:num w:numId="16">
-    <w:abstractNumId w:val="14"/>
+    <w:abstractNumId w:val="15"/>
   </w:num>
   <w:num w:numId="17">
-    <w:abstractNumId w:val="16"/>
+    <w:abstractNumId w:val="17"/>
   </w:num>
   <w:num w:numId="18">
     <w:abstractNumId w:val="3"/>
   </w:num>
   <w:num w:numId="19">
-    <w:abstractNumId w:val="8"/>
+    <w:abstractNumId w:val="9"/>
   </w:num>
   <w:num w:numId="20">
-    <w:abstractNumId w:val="15"/>
+    <w:abstractNumId w:val="16"/>
   </w:num>
   <w:num w:numId="21">
+    <w:abstractNumId w:val="5"/>
+  </w:num>
+  <w:num w:numId="22">
     <w:abstractNumId w:val="4"/>
   </w:num>
 </w:numbering>
@@ -9783,7 +10223,7 @@
 </file>
 
 <file path=customXml/itemProps1.xml><?xml version="1.0" encoding="utf-8"?>
-<ds:datastoreItem xmlns:ds="http://schemas.openxmlformats.org/officeDocument/2006/customXml" ds:itemID="{96B3DA4F-837C-4D2F-B0DD-FFEF7673C5AB}">
+<ds:datastoreItem xmlns:ds="http://schemas.openxmlformats.org/officeDocument/2006/customXml" ds:itemID="{C3220E0C-E319-4B9D-A3F4-31A286B3985E}">
   <ds:schemaRefs>
     <ds:schemaRef ds:uri="http://schemas.openxmlformats.org/officeDocument/2006/bibliography"/>
   </ds:schemaRefs>

</xml_diff>